<commit_message>
Removed unnecessary files and ran final output
</commit_message>
<xml_diff>
--- a/D208/PerformanceTask_D208_T2.docx
+++ b/D208/PerformanceTask_D208_T2.docx
@@ -2846,7 +2846,21 @@
           <w:rFonts w:ascii="Times New Roman" w:eastAsia="Times New Roman" w:hAnsi="Times New Roman" w:cs="Times New Roman"/>
           <w:color w:val="000000" w:themeColor="text1"/>
         </w:rPr>
-        <w:t>The final prepared dataset is attached.</w:t>
+        <w:t xml:space="preserve">The final </w:t>
+      </w:r>
+      <w:r>
+        <w:rPr>
+          <w:rFonts w:ascii="Times New Roman" w:eastAsia="Times New Roman" w:hAnsi="Times New Roman" w:cs="Times New Roman"/>
+          <w:color w:val="000000" w:themeColor="text1"/>
+        </w:rPr>
+        <w:t xml:space="preserve">scaled and balanced </w:t>
+      </w:r>
+      <w:r>
+        <w:rPr>
+          <w:rFonts w:ascii="Times New Roman" w:eastAsia="Times New Roman" w:hAnsi="Times New Roman" w:cs="Times New Roman"/>
+          <w:color w:val="000000" w:themeColor="text1"/>
+        </w:rPr>
+        <w:t>dataset is attached.</w:t>
       </w:r>
     </w:p>
     <w:p>
@@ -7035,31 +7049,24 @@
           <w:rFonts w:ascii="Times New Roman" w:eastAsia="Times New Roman" w:hAnsi="Times New Roman" w:cs="Times New Roman"/>
           <w:color w:val="000000" w:themeColor="text1"/>
         </w:rPr>
-        <w:t xml:space="preserve">: </w:t>
-      </w:r>
-      <w:r>
-        <w:fldChar w:fldCharType="begin"/>
-      </w:r>
-      <w:r>
-        <w:instrText>HYPERLINK "https://wgu.hosted.panopto.com/Panopto/Pages/Viewer.aspx?id=5f5d2c2c-c3dd-4cdc-9830-afe700946534"</w:instrText>
-      </w:r>
-      <w:r>
-        <w:fldChar w:fldCharType="separate"/>
-      </w:r>
-      <w:r>
-        <w:rPr>
-          <w:rStyle w:val="Hyperlink"/>
-          <w:rFonts w:ascii="Times New Roman" w:eastAsia="Times New Roman" w:hAnsi="Times New Roman" w:cs="Times New Roman"/>
-        </w:rPr>
-        <w:t>https://wgu.hosted.panopto.com/Panopto/Pages/Viewer.aspx?id=5f5d2c2c-c3dd-4cdc-9830-afe700946534</w:t>
-      </w:r>
-      <w:r>
-        <w:rPr>
-          <w:rStyle w:val="Hyperlink"/>
-          <w:rFonts w:ascii="Times New Roman" w:eastAsia="Times New Roman" w:hAnsi="Times New Roman" w:cs="Times New Roman"/>
-        </w:rPr>
-        <w:fldChar w:fldCharType="end"/>
-      </w:r>
+        <w:t>:</w:t>
+      </w:r>
+      <w:r>
+        <w:rPr>
+          <w:rFonts w:ascii="Times New Roman" w:eastAsia="Times New Roman" w:hAnsi="Times New Roman" w:cs="Times New Roman"/>
+          <w:color w:val="000000" w:themeColor="text1"/>
+        </w:rPr>
+        <w:t xml:space="preserve"> </w:t>
+      </w:r>
+      <w:hyperlink r:id="rId20" w:history="1">
+        <w:r>
+          <w:rPr>
+            <w:rStyle w:val="Hyperlink"/>
+            <w:rFonts w:ascii="Times New Roman" w:eastAsia="Times New Roman" w:hAnsi="Times New Roman" w:cs="Times New Roman"/>
+          </w:rPr>
+          <w:t>https://wgu.hosted.panopto.com/Panopto/Pages/Viewer.aspx?id=f90b5a04-6681-486c-b7e8-aff3016ac841</w:t>
+        </w:r>
+      </w:hyperlink>
     </w:p>
     <w:p>
       <w:pPr>
@@ -7122,7 +7129,7 @@
         </w:rPr>
         <w:t xml:space="preserve">. Machine Learning Mastery. </w:t>
       </w:r>
-      <w:hyperlink r:id="rId20" w:history="1">
+      <w:hyperlink r:id="rId21" w:history="1">
         <w:r>
           <w:rPr>
             <w:rStyle w:val="Hyperlink"/>

</xml_diff>